<commit_message>
Added new documentation examples
</commit_message>
<xml_diff>
--- a/Examples/Data/Document.docx
+++ b/Examples/Data/Document.docx
@@ -1,17 +1,12 @@
 
 <file path=word/document.xml><?xml version="1.0" encoding="utf-8"?>
-<w:document xmlns:wpc="http://schemas.microsoft.com/office/word/2010/wordprocessingCanvas" xmlns:cx="http://schemas.microsoft.com/office/drawing/2014/chartex" xmlns:cx1="http://schemas.microsoft.com/office/drawing/2015/9/8/chartex" xmlns:mc="http://schemas.openxmlformats.org/markup-compatibility/2006" xmlns:o="urn:schemas-microsoft-com:office:office" xmlns:r="http://schemas.openxmlformats.org/officeDocument/2006/relationships" xmlns:m="http://schemas.openxmlformats.org/officeDocument/2006/math" xmlns:v="urn:schemas-microsoft-com:vml" xmlns:wp14="http://schemas.microsoft.com/office/word/2010/wordprocessingDrawing" xmlns:wp="http://schemas.openxmlformats.org/drawingml/2006/wordprocessingDrawing" xmlns:w10="urn:schemas-microsoft-com:office:word" xmlns:w="http://schemas.openxmlformats.org/wordprocessingml/2006/main" xmlns:w14="http://schemas.microsoft.com/office/word/2010/wordml" xmlns:w15="http://schemas.microsoft.com/office/word/2012/wordml" xmlns:w16se="http://schemas.microsoft.com/office/word/2015/wordml/symex" xmlns:wpg="http://schemas.microsoft.com/office/word/2010/wordprocessingGroup" xmlns:wpi="http://schemas.microsoft.com/office/word/2010/wordprocessingInk" xmlns:wne="http://schemas.microsoft.com/office/word/2006/wordml" xmlns:wps="http://schemas.microsoft.com/office/word/2010/wordprocessingShape" mc:Ignorable="w14 w15 w16se wp14">
+<w:document xmlns:wpc="http://schemas.microsoft.com/office/word/2010/wordprocessingCanvas" xmlns:cx="http://schemas.microsoft.com/office/drawing/2014/chartex" xmlns:cx1="http://schemas.microsoft.com/office/drawing/2015/9/8/chartex" xmlns:cx2="http://schemas.microsoft.com/office/drawing/2015/10/21/chartex" xmlns:cx3="http://schemas.microsoft.com/office/drawing/2016/5/9/chartex" xmlns:cx4="http://schemas.microsoft.com/office/drawing/2016/5/10/chartex" xmlns:cx5="http://schemas.microsoft.com/office/drawing/2016/5/11/chartex" xmlns:cx6="http://schemas.microsoft.com/office/drawing/2016/5/12/chartex" xmlns:cx7="http://schemas.microsoft.com/office/drawing/2016/5/13/chartex" xmlns:cx8="http://schemas.microsoft.com/office/drawing/2016/5/14/chartex" xmlns:mc="http://schemas.openxmlformats.org/markup-compatibility/2006" xmlns:aink="http://schemas.microsoft.com/office/drawing/2016/ink" xmlns:am3d="http://schemas.microsoft.com/office/drawing/2017/model3d" xmlns:o="urn:schemas-microsoft-com:office:office" xmlns:r="http://schemas.openxmlformats.org/officeDocument/2006/relationships" xmlns:m="http://schemas.openxmlformats.org/officeDocument/2006/math" xmlns:v="urn:schemas-microsoft-com:vml" xmlns:wp14="http://schemas.microsoft.com/office/word/2010/wordprocessingDrawing" xmlns:wp="http://schemas.openxmlformats.org/drawingml/2006/wordprocessingDrawing" xmlns:w10="urn:schemas-microsoft-com:office:word" xmlns:w="http://schemas.openxmlformats.org/wordprocessingml/2006/main" xmlns:w14="http://schemas.microsoft.com/office/word/2010/wordml" xmlns:w15="http://schemas.microsoft.com/office/word/2012/wordml" xmlns:w16cex="http://schemas.microsoft.com/office/word/2018/wordml/cex" xmlns:w16cid="http://schemas.microsoft.com/office/word/2016/wordml/cid" xmlns:w16="http://schemas.microsoft.com/office/word/2018/wordml" xmlns:w16sdtdh="http://schemas.microsoft.com/office/word/2020/wordml/sdtdatahash" xmlns:w16se="http://schemas.microsoft.com/office/word/2015/wordml/symex" xmlns:wpg="http://schemas.microsoft.com/office/word/2010/wordprocessingGroup" xmlns:wpi="http://schemas.microsoft.com/office/word/2010/wordprocessingInk" xmlns:wne="http://schemas.microsoft.com/office/word/2006/wordml" xmlns:wps="http://schemas.microsoft.com/office/word/2010/wordprocessingShape" mc:Ignorable="w14 w15 w16se w16cid w16 w16cex w16sdtdh wp14">
   <w:body>
     <w:p>
       <w:pPr>
-        <w:rPr>
-          <w:lang w:val="en-US"/>
-        </w:rPr>
+        <w:pStyle w:val="Style1"/>
       </w:pPr>
       <w:r>
-        <w:rPr>
-          <w:lang w:val="en-US"/>
-        </w:rPr>
         <w:t>Hello World!</w:t>
       </w:r>
     </w:p>
@@ -32,7 +27,7 @@
 </file>
 
 <file path=word/endnotes.xml><?xml version="1.0" encoding="utf-8"?>
-<w:endnotes xmlns:wpc="http://schemas.microsoft.com/office/word/2010/wordprocessingCanvas" xmlns:cx="http://schemas.microsoft.com/office/drawing/2014/chartex" xmlns:cx1="http://schemas.microsoft.com/office/drawing/2015/9/8/chartex" xmlns:mc="http://schemas.openxmlformats.org/markup-compatibility/2006" xmlns:o="urn:schemas-microsoft-com:office:office" xmlns:r="http://schemas.openxmlformats.org/officeDocument/2006/relationships" xmlns:m="http://schemas.openxmlformats.org/officeDocument/2006/math" xmlns:v="urn:schemas-microsoft-com:vml" xmlns:wp14="http://schemas.microsoft.com/office/word/2010/wordprocessingDrawing" xmlns:wp="http://schemas.openxmlformats.org/drawingml/2006/wordprocessingDrawing" xmlns:w10="urn:schemas-microsoft-com:office:word" xmlns:w="http://schemas.openxmlformats.org/wordprocessingml/2006/main" xmlns:w14="http://schemas.microsoft.com/office/word/2010/wordml" xmlns:w15="http://schemas.microsoft.com/office/word/2012/wordml" xmlns:w16se="http://schemas.microsoft.com/office/word/2015/wordml/symex" xmlns:wpg="http://schemas.microsoft.com/office/word/2010/wordprocessingGroup" xmlns:wpi="http://schemas.microsoft.com/office/word/2010/wordprocessingInk" xmlns:wne="http://schemas.microsoft.com/office/word/2006/wordml" xmlns:wps="http://schemas.microsoft.com/office/word/2010/wordprocessingShape" mc:Ignorable="w14 w15 w16se wp14">
+<w:endnotes xmlns:wpc="http://schemas.microsoft.com/office/word/2010/wordprocessingCanvas" xmlns:cx="http://schemas.microsoft.com/office/drawing/2014/chartex" xmlns:cx1="http://schemas.microsoft.com/office/drawing/2015/9/8/chartex" xmlns:cx2="http://schemas.microsoft.com/office/drawing/2015/10/21/chartex" xmlns:cx3="http://schemas.microsoft.com/office/drawing/2016/5/9/chartex" xmlns:cx4="http://schemas.microsoft.com/office/drawing/2016/5/10/chartex" xmlns:cx5="http://schemas.microsoft.com/office/drawing/2016/5/11/chartex" xmlns:cx6="http://schemas.microsoft.com/office/drawing/2016/5/12/chartex" xmlns:cx7="http://schemas.microsoft.com/office/drawing/2016/5/13/chartex" xmlns:cx8="http://schemas.microsoft.com/office/drawing/2016/5/14/chartex" xmlns:mc="http://schemas.openxmlformats.org/markup-compatibility/2006" xmlns:aink="http://schemas.microsoft.com/office/drawing/2016/ink" xmlns:am3d="http://schemas.microsoft.com/office/drawing/2017/model3d" xmlns:o="urn:schemas-microsoft-com:office:office" xmlns:r="http://schemas.openxmlformats.org/officeDocument/2006/relationships" xmlns:m="http://schemas.openxmlformats.org/officeDocument/2006/math" xmlns:v="urn:schemas-microsoft-com:vml" xmlns:wp14="http://schemas.microsoft.com/office/word/2010/wordprocessingDrawing" xmlns:wp="http://schemas.openxmlformats.org/drawingml/2006/wordprocessingDrawing" xmlns:w10="urn:schemas-microsoft-com:office:word" xmlns:w="http://schemas.openxmlformats.org/wordprocessingml/2006/main" xmlns:w14="http://schemas.microsoft.com/office/word/2010/wordml" xmlns:w15="http://schemas.microsoft.com/office/word/2012/wordml" xmlns:w16cex="http://schemas.microsoft.com/office/word/2018/wordml/cex" xmlns:w16cid="http://schemas.microsoft.com/office/word/2016/wordml/cid" xmlns:w16="http://schemas.microsoft.com/office/word/2018/wordml" xmlns:w16sdtdh="http://schemas.microsoft.com/office/word/2020/wordml/sdtdatahash" xmlns:w16se="http://schemas.microsoft.com/office/word/2015/wordml/symex" xmlns:wpg="http://schemas.microsoft.com/office/word/2010/wordprocessingGroup" xmlns:wpi="http://schemas.microsoft.com/office/word/2010/wordprocessingInk" xmlns:wne="http://schemas.microsoft.com/office/word/2006/wordml" xmlns:wps="http://schemas.microsoft.com/office/word/2010/wordprocessingShape" mc:Ignorable="w14 w15 w16se w16cid w16 w16cex w16sdtdh wp14">
   <w:endnote w:type="separator" w:id="-1">
     <w:p>
       <w:pPr>
@@ -57,7 +52,7 @@
 </file>
 
 <file path=word/footer1.xml><?xml version="1.0" encoding="utf-8"?>
-<w:ftr xmlns:wpc="http://schemas.microsoft.com/office/word/2010/wordprocessingCanvas" xmlns:cx="http://schemas.microsoft.com/office/drawing/2014/chartex" xmlns:cx1="http://schemas.microsoft.com/office/drawing/2015/9/8/chartex" xmlns:mc="http://schemas.openxmlformats.org/markup-compatibility/2006" xmlns:o="urn:schemas-microsoft-com:office:office" xmlns:r="http://schemas.openxmlformats.org/officeDocument/2006/relationships" xmlns:m="http://schemas.openxmlformats.org/officeDocument/2006/math" xmlns:v="urn:schemas-microsoft-com:vml" xmlns:wp14="http://schemas.microsoft.com/office/word/2010/wordprocessingDrawing" xmlns:wp="http://schemas.openxmlformats.org/drawingml/2006/wordprocessingDrawing" xmlns:w10="urn:schemas-microsoft-com:office:word" xmlns:w="http://schemas.openxmlformats.org/wordprocessingml/2006/main" xmlns:w14="http://schemas.microsoft.com/office/word/2010/wordml" xmlns:w15="http://schemas.microsoft.com/office/word/2012/wordml" xmlns:w16se="http://schemas.microsoft.com/office/word/2015/wordml/symex" xmlns:wpg="http://schemas.microsoft.com/office/word/2010/wordprocessingGroup" xmlns:wpi="http://schemas.microsoft.com/office/word/2010/wordprocessingInk" xmlns:wne="http://schemas.microsoft.com/office/word/2006/wordml" xmlns:wps="http://schemas.microsoft.com/office/word/2010/wordprocessingShape" mc:Ignorable="w14 w15 w16se wp14">
+<w:ftr xmlns:wpc="http://schemas.microsoft.com/office/word/2010/wordprocessingCanvas" xmlns:cx="http://schemas.microsoft.com/office/drawing/2014/chartex" xmlns:cx1="http://schemas.microsoft.com/office/drawing/2015/9/8/chartex" xmlns:cx2="http://schemas.microsoft.com/office/drawing/2015/10/21/chartex" xmlns:cx3="http://schemas.microsoft.com/office/drawing/2016/5/9/chartex" xmlns:cx4="http://schemas.microsoft.com/office/drawing/2016/5/10/chartex" xmlns:cx5="http://schemas.microsoft.com/office/drawing/2016/5/11/chartex" xmlns:cx6="http://schemas.microsoft.com/office/drawing/2016/5/12/chartex" xmlns:cx7="http://schemas.microsoft.com/office/drawing/2016/5/13/chartex" xmlns:cx8="http://schemas.microsoft.com/office/drawing/2016/5/14/chartex" xmlns:mc="http://schemas.openxmlformats.org/markup-compatibility/2006" xmlns:aink="http://schemas.microsoft.com/office/drawing/2016/ink" xmlns:am3d="http://schemas.microsoft.com/office/drawing/2017/model3d" xmlns:o="urn:schemas-microsoft-com:office:office" xmlns:r="http://schemas.openxmlformats.org/officeDocument/2006/relationships" xmlns:m="http://schemas.openxmlformats.org/officeDocument/2006/math" xmlns:v="urn:schemas-microsoft-com:vml" xmlns:wp14="http://schemas.microsoft.com/office/word/2010/wordprocessingDrawing" xmlns:wp="http://schemas.openxmlformats.org/drawingml/2006/wordprocessingDrawing" xmlns:w10="urn:schemas-microsoft-com:office:word" xmlns:w="http://schemas.openxmlformats.org/wordprocessingml/2006/main" xmlns:w14="http://schemas.microsoft.com/office/word/2010/wordml" xmlns:w15="http://schemas.microsoft.com/office/word/2012/wordml" xmlns:w16cex="http://schemas.microsoft.com/office/word/2018/wordml/cex" xmlns:w16cid="http://schemas.microsoft.com/office/word/2016/wordml/cid" xmlns:w16="http://schemas.microsoft.com/office/word/2018/wordml" xmlns:w16sdtdh="http://schemas.microsoft.com/office/word/2020/wordml/sdtdatahash" xmlns:w16se="http://schemas.microsoft.com/office/word/2015/wordml/symex" xmlns:wpg="http://schemas.microsoft.com/office/word/2010/wordprocessingGroup" xmlns:wpi="http://schemas.microsoft.com/office/word/2010/wordprocessingInk" xmlns:wne="http://schemas.microsoft.com/office/word/2006/wordml" xmlns:wps="http://schemas.microsoft.com/office/word/2010/wordprocessingShape" mc:Ignorable="w14 w15 w16se w16cid w16 w16cex w16sdtdh wp14">
   <w:p>
     <w:pPr>
       <w:pStyle w:val="Footer"/>
@@ -67,7 +62,7 @@
 </file>
 
 <file path=word/footer2.xml><?xml version="1.0" encoding="utf-8"?>
-<w:ftr xmlns:wpc="http://schemas.microsoft.com/office/word/2010/wordprocessingCanvas" xmlns:cx="http://schemas.microsoft.com/office/drawing/2014/chartex" xmlns:cx1="http://schemas.microsoft.com/office/drawing/2015/9/8/chartex" xmlns:mc="http://schemas.openxmlformats.org/markup-compatibility/2006" xmlns:o="urn:schemas-microsoft-com:office:office" xmlns:r="http://schemas.openxmlformats.org/officeDocument/2006/relationships" xmlns:m="http://schemas.openxmlformats.org/officeDocument/2006/math" xmlns:v="urn:schemas-microsoft-com:vml" xmlns:wp14="http://schemas.microsoft.com/office/word/2010/wordprocessingDrawing" xmlns:wp="http://schemas.openxmlformats.org/drawingml/2006/wordprocessingDrawing" xmlns:w10="urn:schemas-microsoft-com:office:word" xmlns:w="http://schemas.openxmlformats.org/wordprocessingml/2006/main" xmlns:w14="http://schemas.microsoft.com/office/word/2010/wordml" xmlns:w15="http://schemas.microsoft.com/office/word/2012/wordml" xmlns:w16se="http://schemas.microsoft.com/office/word/2015/wordml/symex" xmlns:wpg="http://schemas.microsoft.com/office/word/2010/wordprocessingGroup" xmlns:wpi="http://schemas.microsoft.com/office/word/2010/wordprocessingInk" xmlns:wne="http://schemas.microsoft.com/office/word/2006/wordml" xmlns:wps="http://schemas.microsoft.com/office/word/2010/wordprocessingShape" mc:Ignorable="w14 w15 w16se wp14">
+<w:ftr xmlns:wpc="http://schemas.microsoft.com/office/word/2010/wordprocessingCanvas" xmlns:cx="http://schemas.microsoft.com/office/drawing/2014/chartex" xmlns:cx1="http://schemas.microsoft.com/office/drawing/2015/9/8/chartex" xmlns:cx2="http://schemas.microsoft.com/office/drawing/2015/10/21/chartex" xmlns:cx3="http://schemas.microsoft.com/office/drawing/2016/5/9/chartex" xmlns:cx4="http://schemas.microsoft.com/office/drawing/2016/5/10/chartex" xmlns:cx5="http://schemas.microsoft.com/office/drawing/2016/5/11/chartex" xmlns:cx6="http://schemas.microsoft.com/office/drawing/2016/5/12/chartex" xmlns:cx7="http://schemas.microsoft.com/office/drawing/2016/5/13/chartex" xmlns:cx8="http://schemas.microsoft.com/office/drawing/2016/5/14/chartex" xmlns:mc="http://schemas.openxmlformats.org/markup-compatibility/2006" xmlns:aink="http://schemas.microsoft.com/office/drawing/2016/ink" xmlns:am3d="http://schemas.microsoft.com/office/drawing/2017/model3d" xmlns:o="urn:schemas-microsoft-com:office:office" xmlns:r="http://schemas.openxmlformats.org/officeDocument/2006/relationships" xmlns:m="http://schemas.openxmlformats.org/officeDocument/2006/math" xmlns:v="urn:schemas-microsoft-com:vml" xmlns:wp14="http://schemas.microsoft.com/office/word/2010/wordprocessingDrawing" xmlns:wp="http://schemas.openxmlformats.org/drawingml/2006/wordprocessingDrawing" xmlns:w10="urn:schemas-microsoft-com:office:word" xmlns:w="http://schemas.openxmlformats.org/wordprocessingml/2006/main" xmlns:w14="http://schemas.microsoft.com/office/word/2010/wordml" xmlns:w15="http://schemas.microsoft.com/office/word/2012/wordml" xmlns:w16cex="http://schemas.microsoft.com/office/word/2018/wordml/cex" xmlns:w16cid="http://schemas.microsoft.com/office/word/2016/wordml/cid" xmlns:w16="http://schemas.microsoft.com/office/word/2018/wordml" xmlns:w16sdtdh="http://schemas.microsoft.com/office/word/2020/wordml/sdtdatahash" xmlns:w16se="http://schemas.microsoft.com/office/word/2015/wordml/symex" xmlns:wpg="http://schemas.microsoft.com/office/word/2010/wordprocessingGroup" xmlns:wpi="http://schemas.microsoft.com/office/word/2010/wordprocessingInk" xmlns:wne="http://schemas.microsoft.com/office/word/2006/wordml" xmlns:wps="http://schemas.microsoft.com/office/word/2010/wordprocessingShape" mc:Ignorable="w14 w15 w16se w16cid w16 w16cex w16sdtdh wp14">
   <w:p>
     <w:pPr>
       <w:pStyle w:val="Footer"/>
@@ -86,7 +81,7 @@
 </file>
 
 <file path=word/footer3.xml><?xml version="1.0" encoding="utf-8"?>
-<w:ftr xmlns:wpc="http://schemas.microsoft.com/office/word/2010/wordprocessingCanvas" xmlns:cx="http://schemas.microsoft.com/office/drawing/2014/chartex" xmlns:cx1="http://schemas.microsoft.com/office/drawing/2015/9/8/chartex" xmlns:mc="http://schemas.openxmlformats.org/markup-compatibility/2006" xmlns:o="urn:schemas-microsoft-com:office:office" xmlns:r="http://schemas.openxmlformats.org/officeDocument/2006/relationships" xmlns:m="http://schemas.openxmlformats.org/officeDocument/2006/math" xmlns:v="urn:schemas-microsoft-com:vml" xmlns:wp14="http://schemas.microsoft.com/office/word/2010/wordprocessingDrawing" xmlns:wp="http://schemas.openxmlformats.org/drawingml/2006/wordprocessingDrawing" xmlns:w10="urn:schemas-microsoft-com:office:word" xmlns:w="http://schemas.openxmlformats.org/wordprocessingml/2006/main" xmlns:w14="http://schemas.microsoft.com/office/word/2010/wordml" xmlns:w15="http://schemas.microsoft.com/office/word/2012/wordml" xmlns:w16se="http://schemas.microsoft.com/office/word/2015/wordml/symex" xmlns:wpg="http://schemas.microsoft.com/office/word/2010/wordprocessingGroup" xmlns:wpi="http://schemas.microsoft.com/office/word/2010/wordprocessingInk" xmlns:wne="http://schemas.microsoft.com/office/word/2006/wordml" xmlns:wps="http://schemas.microsoft.com/office/word/2010/wordprocessingShape" mc:Ignorable="w14 w15 w16se wp14">
+<w:ftr xmlns:wpc="http://schemas.microsoft.com/office/word/2010/wordprocessingCanvas" xmlns:cx="http://schemas.microsoft.com/office/drawing/2014/chartex" xmlns:cx1="http://schemas.microsoft.com/office/drawing/2015/9/8/chartex" xmlns:cx2="http://schemas.microsoft.com/office/drawing/2015/10/21/chartex" xmlns:cx3="http://schemas.microsoft.com/office/drawing/2016/5/9/chartex" xmlns:cx4="http://schemas.microsoft.com/office/drawing/2016/5/10/chartex" xmlns:cx5="http://schemas.microsoft.com/office/drawing/2016/5/11/chartex" xmlns:cx6="http://schemas.microsoft.com/office/drawing/2016/5/12/chartex" xmlns:cx7="http://schemas.microsoft.com/office/drawing/2016/5/13/chartex" xmlns:cx8="http://schemas.microsoft.com/office/drawing/2016/5/14/chartex" xmlns:mc="http://schemas.openxmlformats.org/markup-compatibility/2006" xmlns:aink="http://schemas.microsoft.com/office/drawing/2016/ink" xmlns:am3d="http://schemas.microsoft.com/office/drawing/2017/model3d" xmlns:o="urn:schemas-microsoft-com:office:office" xmlns:r="http://schemas.openxmlformats.org/officeDocument/2006/relationships" xmlns:m="http://schemas.openxmlformats.org/officeDocument/2006/math" xmlns:v="urn:schemas-microsoft-com:vml" xmlns:wp14="http://schemas.microsoft.com/office/word/2010/wordprocessingDrawing" xmlns:wp="http://schemas.openxmlformats.org/drawingml/2006/wordprocessingDrawing" xmlns:w10="urn:schemas-microsoft-com:office:word" xmlns:w="http://schemas.openxmlformats.org/wordprocessingml/2006/main" xmlns:w14="http://schemas.microsoft.com/office/word/2010/wordml" xmlns:w15="http://schemas.microsoft.com/office/word/2012/wordml" xmlns:w16cex="http://schemas.microsoft.com/office/word/2018/wordml/cex" xmlns:w16cid="http://schemas.microsoft.com/office/word/2016/wordml/cid" xmlns:w16="http://schemas.microsoft.com/office/word/2018/wordml" xmlns:w16sdtdh="http://schemas.microsoft.com/office/word/2020/wordml/sdtdatahash" xmlns:w16se="http://schemas.microsoft.com/office/word/2015/wordml/symex" xmlns:wpg="http://schemas.microsoft.com/office/word/2010/wordprocessingGroup" xmlns:wpi="http://schemas.microsoft.com/office/word/2010/wordprocessingInk" xmlns:wne="http://schemas.microsoft.com/office/word/2006/wordml" xmlns:wps="http://schemas.microsoft.com/office/word/2010/wordprocessingShape" mc:Ignorable="w14 w15 w16se w16cid w16 w16cex w16sdtdh wp14">
   <w:p>
     <w:pPr>
       <w:pStyle w:val="Footer"/>
@@ -96,7 +91,7 @@
 </file>
 
 <file path=word/footnotes.xml><?xml version="1.0" encoding="utf-8"?>
-<w:footnotes xmlns:wpc="http://schemas.microsoft.com/office/word/2010/wordprocessingCanvas" xmlns:cx="http://schemas.microsoft.com/office/drawing/2014/chartex" xmlns:cx1="http://schemas.microsoft.com/office/drawing/2015/9/8/chartex" xmlns:mc="http://schemas.openxmlformats.org/markup-compatibility/2006" xmlns:o="urn:schemas-microsoft-com:office:office" xmlns:r="http://schemas.openxmlformats.org/officeDocument/2006/relationships" xmlns:m="http://schemas.openxmlformats.org/officeDocument/2006/math" xmlns:v="urn:schemas-microsoft-com:vml" xmlns:wp14="http://schemas.microsoft.com/office/word/2010/wordprocessingDrawing" xmlns:wp="http://schemas.openxmlformats.org/drawingml/2006/wordprocessingDrawing" xmlns:w10="urn:schemas-microsoft-com:office:word" xmlns:w="http://schemas.openxmlformats.org/wordprocessingml/2006/main" xmlns:w14="http://schemas.microsoft.com/office/word/2010/wordml" xmlns:w15="http://schemas.microsoft.com/office/word/2012/wordml" xmlns:w16se="http://schemas.microsoft.com/office/word/2015/wordml/symex" xmlns:wpg="http://schemas.microsoft.com/office/word/2010/wordprocessingGroup" xmlns:wpi="http://schemas.microsoft.com/office/word/2010/wordprocessingInk" xmlns:wne="http://schemas.microsoft.com/office/word/2006/wordml" xmlns:wps="http://schemas.microsoft.com/office/word/2010/wordprocessingShape" mc:Ignorable="w14 w15 w16se wp14">
+<w:footnotes xmlns:wpc="http://schemas.microsoft.com/office/word/2010/wordprocessingCanvas" xmlns:cx="http://schemas.microsoft.com/office/drawing/2014/chartex" xmlns:cx1="http://schemas.microsoft.com/office/drawing/2015/9/8/chartex" xmlns:cx2="http://schemas.microsoft.com/office/drawing/2015/10/21/chartex" xmlns:cx3="http://schemas.microsoft.com/office/drawing/2016/5/9/chartex" xmlns:cx4="http://schemas.microsoft.com/office/drawing/2016/5/10/chartex" xmlns:cx5="http://schemas.microsoft.com/office/drawing/2016/5/11/chartex" xmlns:cx6="http://schemas.microsoft.com/office/drawing/2016/5/12/chartex" xmlns:cx7="http://schemas.microsoft.com/office/drawing/2016/5/13/chartex" xmlns:cx8="http://schemas.microsoft.com/office/drawing/2016/5/14/chartex" xmlns:mc="http://schemas.openxmlformats.org/markup-compatibility/2006" xmlns:aink="http://schemas.microsoft.com/office/drawing/2016/ink" xmlns:am3d="http://schemas.microsoft.com/office/drawing/2017/model3d" xmlns:o="urn:schemas-microsoft-com:office:office" xmlns:r="http://schemas.openxmlformats.org/officeDocument/2006/relationships" xmlns:m="http://schemas.openxmlformats.org/officeDocument/2006/math" xmlns:v="urn:schemas-microsoft-com:vml" xmlns:wp14="http://schemas.microsoft.com/office/word/2010/wordprocessingDrawing" xmlns:wp="http://schemas.openxmlformats.org/drawingml/2006/wordprocessingDrawing" xmlns:w10="urn:schemas-microsoft-com:office:word" xmlns:w="http://schemas.openxmlformats.org/wordprocessingml/2006/main" xmlns:w14="http://schemas.microsoft.com/office/word/2010/wordml" xmlns:w15="http://schemas.microsoft.com/office/word/2012/wordml" xmlns:w16cex="http://schemas.microsoft.com/office/word/2018/wordml/cex" xmlns:w16cid="http://schemas.microsoft.com/office/word/2016/wordml/cid" xmlns:w16="http://schemas.microsoft.com/office/word/2018/wordml" xmlns:w16sdtdh="http://schemas.microsoft.com/office/word/2020/wordml/sdtdatahash" xmlns:w16se="http://schemas.microsoft.com/office/word/2015/wordml/symex" xmlns:wpg="http://schemas.microsoft.com/office/word/2010/wordprocessingGroup" xmlns:wpi="http://schemas.microsoft.com/office/word/2010/wordprocessingInk" xmlns:wne="http://schemas.microsoft.com/office/word/2006/wordml" xmlns:wps="http://schemas.microsoft.com/office/word/2010/wordprocessingShape" mc:Ignorable="w14 w15 w16se w16cid w16 w16cex w16sdtdh wp14">
   <w:footnote w:type="separator" w:id="-1">
     <w:p>
       <w:pPr>
@@ -121,7 +116,7 @@
 </file>
 
 <file path=word/header1.xml><?xml version="1.0" encoding="utf-8"?>
-<w:hdr xmlns:wpc="http://schemas.microsoft.com/office/word/2010/wordprocessingCanvas" xmlns:cx="http://schemas.microsoft.com/office/drawing/2014/chartex" xmlns:cx1="http://schemas.microsoft.com/office/drawing/2015/9/8/chartex" xmlns:mc="http://schemas.openxmlformats.org/markup-compatibility/2006" xmlns:o="urn:schemas-microsoft-com:office:office" xmlns:r="http://schemas.openxmlformats.org/officeDocument/2006/relationships" xmlns:m="http://schemas.openxmlformats.org/officeDocument/2006/math" xmlns:v="urn:schemas-microsoft-com:vml" xmlns:wp14="http://schemas.microsoft.com/office/word/2010/wordprocessingDrawing" xmlns:wp="http://schemas.openxmlformats.org/drawingml/2006/wordprocessingDrawing" xmlns:w10="urn:schemas-microsoft-com:office:word" xmlns:w="http://schemas.openxmlformats.org/wordprocessingml/2006/main" xmlns:w14="http://schemas.microsoft.com/office/word/2010/wordml" xmlns:w15="http://schemas.microsoft.com/office/word/2012/wordml" xmlns:w16se="http://schemas.microsoft.com/office/word/2015/wordml/symex" xmlns:wpg="http://schemas.microsoft.com/office/word/2010/wordprocessingGroup" xmlns:wpi="http://schemas.microsoft.com/office/word/2010/wordprocessingInk" xmlns:wne="http://schemas.microsoft.com/office/word/2006/wordml" xmlns:wps="http://schemas.microsoft.com/office/word/2010/wordprocessingShape" mc:Ignorable="w14 w15 w16se wp14">
+<w:hdr xmlns:wpc="http://schemas.microsoft.com/office/word/2010/wordprocessingCanvas" xmlns:cx="http://schemas.microsoft.com/office/drawing/2014/chartex" xmlns:cx1="http://schemas.microsoft.com/office/drawing/2015/9/8/chartex" xmlns:cx2="http://schemas.microsoft.com/office/drawing/2015/10/21/chartex" xmlns:cx3="http://schemas.microsoft.com/office/drawing/2016/5/9/chartex" xmlns:cx4="http://schemas.microsoft.com/office/drawing/2016/5/10/chartex" xmlns:cx5="http://schemas.microsoft.com/office/drawing/2016/5/11/chartex" xmlns:cx6="http://schemas.microsoft.com/office/drawing/2016/5/12/chartex" xmlns:cx7="http://schemas.microsoft.com/office/drawing/2016/5/13/chartex" xmlns:cx8="http://schemas.microsoft.com/office/drawing/2016/5/14/chartex" xmlns:mc="http://schemas.openxmlformats.org/markup-compatibility/2006" xmlns:aink="http://schemas.microsoft.com/office/drawing/2016/ink" xmlns:am3d="http://schemas.microsoft.com/office/drawing/2017/model3d" xmlns:o="urn:schemas-microsoft-com:office:office" xmlns:r="http://schemas.openxmlformats.org/officeDocument/2006/relationships" xmlns:m="http://schemas.openxmlformats.org/officeDocument/2006/math" xmlns:v="urn:schemas-microsoft-com:vml" xmlns:wp14="http://schemas.microsoft.com/office/word/2010/wordprocessingDrawing" xmlns:wp="http://schemas.openxmlformats.org/drawingml/2006/wordprocessingDrawing" xmlns:w10="urn:schemas-microsoft-com:office:word" xmlns:w="http://schemas.openxmlformats.org/wordprocessingml/2006/main" xmlns:w14="http://schemas.microsoft.com/office/word/2010/wordml" xmlns:w15="http://schemas.microsoft.com/office/word/2012/wordml" xmlns:w16cex="http://schemas.microsoft.com/office/word/2018/wordml/cex" xmlns:w16cid="http://schemas.microsoft.com/office/word/2016/wordml/cid" xmlns:w16="http://schemas.microsoft.com/office/word/2018/wordml" xmlns:w16sdtdh="http://schemas.microsoft.com/office/word/2020/wordml/sdtdatahash" xmlns:w16se="http://schemas.microsoft.com/office/word/2015/wordml/symex" xmlns:wpg="http://schemas.microsoft.com/office/word/2010/wordprocessingGroup" xmlns:wpi="http://schemas.microsoft.com/office/word/2010/wordprocessingInk" xmlns:wne="http://schemas.microsoft.com/office/word/2006/wordml" xmlns:wps="http://schemas.microsoft.com/office/word/2010/wordprocessingShape" mc:Ignorable="w14 w15 w16se w16cid w16 w16cex w16sdtdh wp14">
   <w:p>
     <w:pPr>
       <w:pStyle w:val="Header"/>
@@ -131,7 +126,7 @@
 </file>
 
 <file path=word/header2.xml><?xml version="1.0" encoding="utf-8"?>
-<w:hdr xmlns:wpc="http://schemas.microsoft.com/office/word/2010/wordprocessingCanvas" xmlns:cx="http://schemas.microsoft.com/office/drawing/2014/chartex" xmlns:cx1="http://schemas.microsoft.com/office/drawing/2015/9/8/chartex" xmlns:mc="http://schemas.openxmlformats.org/markup-compatibility/2006" xmlns:o="urn:schemas-microsoft-com:office:office" xmlns:r="http://schemas.openxmlformats.org/officeDocument/2006/relationships" xmlns:m="http://schemas.openxmlformats.org/officeDocument/2006/math" xmlns:v="urn:schemas-microsoft-com:vml" xmlns:wp14="http://schemas.microsoft.com/office/word/2010/wordprocessingDrawing" xmlns:wp="http://schemas.openxmlformats.org/drawingml/2006/wordprocessingDrawing" xmlns:w10="urn:schemas-microsoft-com:office:word" xmlns:w="http://schemas.openxmlformats.org/wordprocessingml/2006/main" xmlns:w14="http://schemas.microsoft.com/office/word/2010/wordml" xmlns:w15="http://schemas.microsoft.com/office/word/2012/wordml" xmlns:w16se="http://schemas.microsoft.com/office/word/2015/wordml/symex" xmlns:wpg="http://schemas.microsoft.com/office/word/2010/wordprocessingGroup" xmlns:wpi="http://schemas.microsoft.com/office/word/2010/wordprocessingInk" xmlns:wne="http://schemas.microsoft.com/office/word/2006/wordml" xmlns:wps="http://schemas.microsoft.com/office/word/2010/wordprocessingShape" mc:Ignorable="w14 w15 w16se wp14">
+<w:hdr xmlns:wpc="http://schemas.microsoft.com/office/word/2010/wordprocessingCanvas" xmlns:cx="http://schemas.microsoft.com/office/drawing/2014/chartex" xmlns:cx1="http://schemas.microsoft.com/office/drawing/2015/9/8/chartex" xmlns:cx2="http://schemas.microsoft.com/office/drawing/2015/10/21/chartex" xmlns:cx3="http://schemas.microsoft.com/office/drawing/2016/5/9/chartex" xmlns:cx4="http://schemas.microsoft.com/office/drawing/2016/5/10/chartex" xmlns:cx5="http://schemas.microsoft.com/office/drawing/2016/5/11/chartex" xmlns:cx6="http://schemas.microsoft.com/office/drawing/2016/5/12/chartex" xmlns:cx7="http://schemas.microsoft.com/office/drawing/2016/5/13/chartex" xmlns:cx8="http://schemas.microsoft.com/office/drawing/2016/5/14/chartex" xmlns:mc="http://schemas.openxmlformats.org/markup-compatibility/2006" xmlns:aink="http://schemas.microsoft.com/office/drawing/2016/ink" xmlns:am3d="http://schemas.microsoft.com/office/drawing/2017/model3d" xmlns:o="urn:schemas-microsoft-com:office:office" xmlns:r="http://schemas.openxmlformats.org/officeDocument/2006/relationships" xmlns:m="http://schemas.openxmlformats.org/officeDocument/2006/math" xmlns:v="urn:schemas-microsoft-com:vml" xmlns:wp14="http://schemas.microsoft.com/office/word/2010/wordprocessingDrawing" xmlns:wp="http://schemas.openxmlformats.org/drawingml/2006/wordprocessingDrawing" xmlns:w10="urn:schemas-microsoft-com:office:word" xmlns:w="http://schemas.openxmlformats.org/wordprocessingml/2006/main" xmlns:w14="http://schemas.microsoft.com/office/word/2010/wordml" xmlns:w15="http://schemas.microsoft.com/office/word/2012/wordml" xmlns:w16cex="http://schemas.microsoft.com/office/word/2018/wordml/cex" xmlns:w16cid="http://schemas.microsoft.com/office/word/2016/wordml/cid" xmlns:w16="http://schemas.microsoft.com/office/word/2018/wordml" xmlns:w16sdtdh="http://schemas.microsoft.com/office/word/2020/wordml/sdtdatahash" xmlns:w16se="http://schemas.microsoft.com/office/word/2015/wordml/symex" xmlns:wpg="http://schemas.microsoft.com/office/word/2010/wordprocessingGroup" xmlns:wpi="http://schemas.microsoft.com/office/word/2010/wordprocessingInk" xmlns:wne="http://schemas.microsoft.com/office/word/2006/wordml" xmlns:wps="http://schemas.microsoft.com/office/word/2010/wordprocessingShape" mc:Ignorable="w14 w15 w16se w16cid w16 w16cex w16sdtdh wp14">
   <w:p>
     <w:pPr>
       <w:pStyle w:val="Header"/>
@@ -139,8 +134,6 @@
         <w:lang w:val="en-US"/>
       </w:rPr>
     </w:pPr>
-    <w:bookmarkStart w:id="0" w:name="_GoBack"/>
-    <w:bookmarkEnd w:id="0"/>
     <w:r>
       <w:rPr>
         <w:lang w:val="en-US"/>
@@ -152,7 +145,7 @@
 </file>
 
 <file path=word/header3.xml><?xml version="1.0" encoding="utf-8"?>
-<w:hdr xmlns:wpc="http://schemas.microsoft.com/office/word/2010/wordprocessingCanvas" xmlns:cx="http://schemas.microsoft.com/office/drawing/2014/chartex" xmlns:cx1="http://schemas.microsoft.com/office/drawing/2015/9/8/chartex" xmlns:mc="http://schemas.openxmlformats.org/markup-compatibility/2006" xmlns:o="urn:schemas-microsoft-com:office:office" xmlns:r="http://schemas.openxmlformats.org/officeDocument/2006/relationships" xmlns:m="http://schemas.openxmlformats.org/officeDocument/2006/math" xmlns:v="urn:schemas-microsoft-com:vml" xmlns:wp14="http://schemas.microsoft.com/office/word/2010/wordprocessingDrawing" xmlns:wp="http://schemas.openxmlformats.org/drawingml/2006/wordprocessingDrawing" xmlns:w10="urn:schemas-microsoft-com:office:word" xmlns:w="http://schemas.openxmlformats.org/wordprocessingml/2006/main" xmlns:w14="http://schemas.microsoft.com/office/word/2010/wordml" xmlns:w15="http://schemas.microsoft.com/office/word/2012/wordml" xmlns:w16se="http://schemas.microsoft.com/office/word/2015/wordml/symex" xmlns:wpg="http://schemas.microsoft.com/office/word/2010/wordprocessingGroup" xmlns:wpi="http://schemas.microsoft.com/office/word/2010/wordprocessingInk" xmlns:wne="http://schemas.microsoft.com/office/word/2006/wordml" xmlns:wps="http://schemas.microsoft.com/office/word/2010/wordprocessingShape" mc:Ignorable="w14 w15 w16se wp14">
+<w:hdr xmlns:wpc="http://schemas.microsoft.com/office/word/2010/wordprocessingCanvas" xmlns:cx="http://schemas.microsoft.com/office/drawing/2014/chartex" xmlns:cx1="http://schemas.microsoft.com/office/drawing/2015/9/8/chartex" xmlns:cx2="http://schemas.microsoft.com/office/drawing/2015/10/21/chartex" xmlns:cx3="http://schemas.microsoft.com/office/drawing/2016/5/9/chartex" xmlns:cx4="http://schemas.microsoft.com/office/drawing/2016/5/10/chartex" xmlns:cx5="http://schemas.microsoft.com/office/drawing/2016/5/11/chartex" xmlns:cx6="http://schemas.microsoft.com/office/drawing/2016/5/12/chartex" xmlns:cx7="http://schemas.microsoft.com/office/drawing/2016/5/13/chartex" xmlns:cx8="http://schemas.microsoft.com/office/drawing/2016/5/14/chartex" xmlns:mc="http://schemas.openxmlformats.org/markup-compatibility/2006" xmlns:aink="http://schemas.microsoft.com/office/drawing/2016/ink" xmlns:am3d="http://schemas.microsoft.com/office/drawing/2017/model3d" xmlns:o="urn:schemas-microsoft-com:office:office" xmlns:r="http://schemas.openxmlformats.org/officeDocument/2006/relationships" xmlns:m="http://schemas.openxmlformats.org/officeDocument/2006/math" xmlns:v="urn:schemas-microsoft-com:vml" xmlns:wp14="http://schemas.microsoft.com/office/word/2010/wordprocessingDrawing" xmlns:wp="http://schemas.openxmlformats.org/drawingml/2006/wordprocessingDrawing" xmlns:w10="urn:schemas-microsoft-com:office:word" xmlns:w="http://schemas.openxmlformats.org/wordprocessingml/2006/main" xmlns:w14="http://schemas.microsoft.com/office/word/2010/wordml" xmlns:w15="http://schemas.microsoft.com/office/word/2012/wordml" xmlns:w16cex="http://schemas.microsoft.com/office/word/2018/wordml/cex" xmlns:w16cid="http://schemas.microsoft.com/office/word/2016/wordml/cid" xmlns:w16="http://schemas.microsoft.com/office/word/2018/wordml" xmlns:w16sdtdh="http://schemas.microsoft.com/office/word/2020/wordml/sdtdatahash" xmlns:w16se="http://schemas.microsoft.com/office/word/2015/wordml/symex" xmlns:wpg="http://schemas.microsoft.com/office/word/2010/wordprocessingGroup" xmlns:wpi="http://schemas.microsoft.com/office/word/2010/wordprocessingInk" xmlns:wne="http://schemas.microsoft.com/office/word/2006/wordml" xmlns:wps="http://schemas.microsoft.com/office/word/2010/wordprocessingShape" mc:Ignorable="w14 w15 w16se w16cid w16 w16cex w16sdtdh wp14">
   <w:p>
     <w:pPr>
       <w:pStyle w:val="Header"/>
@@ -162,7 +155,7 @@
 </file>
 
 <file path=word/styles.xml><?xml version="1.0" encoding="utf-8"?>
-<w:styles xmlns:mc="http://schemas.openxmlformats.org/markup-compatibility/2006" xmlns:r="http://schemas.openxmlformats.org/officeDocument/2006/relationships" xmlns:w="http://schemas.openxmlformats.org/wordprocessingml/2006/main" xmlns:w14="http://schemas.microsoft.com/office/word/2010/wordml" xmlns:w15="http://schemas.microsoft.com/office/word/2012/wordml" xmlns:w16se="http://schemas.microsoft.com/office/word/2015/wordml/symex" mc:Ignorable="w14 w15 w16se">
+<w:styles xmlns:mc="http://schemas.openxmlformats.org/markup-compatibility/2006" xmlns:r="http://schemas.openxmlformats.org/officeDocument/2006/relationships" xmlns:w="http://schemas.openxmlformats.org/wordprocessingml/2006/main" xmlns:w14="http://schemas.microsoft.com/office/word/2010/wordml" xmlns:w15="http://schemas.microsoft.com/office/word/2012/wordml" xmlns:w16cex="http://schemas.microsoft.com/office/word/2018/wordml/cex" xmlns:w16cid="http://schemas.microsoft.com/office/word/2016/wordml/cid" xmlns:w16="http://schemas.microsoft.com/office/word/2018/wordml" xmlns:w16sdtdh="http://schemas.microsoft.com/office/word/2020/wordml/sdtdatahash" xmlns:w16se="http://schemas.microsoft.com/office/word/2015/wordml/symex" mc:Ignorable="w14 w15 w16se w16cid w16 w16cex w16sdtdh">
   <w:docDefaults>
     <w:rPrDefault>
       <w:rPr>
@@ -176,7 +169,7 @@
       </w:pPr>
     </w:pPrDefault>
   </w:docDefaults>
-  <w:latentStyles w:defLockedState="0" w:defUIPriority="0" w:defSemiHidden="0" w:defUnhideWhenUsed="0" w:defQFormat="0" w:count="371">
+  <w:latentStyles w:defLockedState="0" w:defUIPriority="0" w:defSemiHidden="0" w:defUnhideWhenUsed="0" w:defQFormat="0" w:count="376">
     <w:lsdException w:name="Normal" w:qFormat="1"/>
     <w:lsdException w:name="heading 1" w:qFormat="1"/>
     <w:lsdException w:name="heading 2" w:semiHidden="1" w:unhideWhenUsed="1" w:qFormat="1"/>
@@ -192,7 +185,12 @@
     <w:lsdException w:name="Subtitle" w:qFormat="1"/>
     <w:lsdException w:name="Strong" w:qFormat="1"/>
     <w:lsdException w:name="Emphasis" w:qFormat="1"/>
-    <w:lsdException w:name="Normal Table" w:semiHidden="1" w:unhideWhenUsed="1"/>
+    <w:lsdException w:name="HTML Keyboard" w:semiHidden="1" w:unhideWhenUsed="1"/>
+    <w:lsdException w:name="annotation subject" w:semiHidden="1" w:unhideWhenUsed="1"/>
+    <w:lsdException w:name="No List" w:semiHidden="1" w:unhideWhenUsed="1"/>
+    <w:lsdException w:name="Outline List 1" w:semiHidden="1" w:unhideWhenUsed="1"/>
+    <w:lsdException w:name="Outline List 2" w:semiHidden="1" w:unhideWhenUsed="1"/>
+    <w:lsdException w:name="Outline List 3" w:semiHidden="1" w:unhideWhenUsed="1"/>
     <w:lsdException w:name="Table Simple 1" w:semiHidden="1" w:unhideWhenUsed="1"/>
     <w:lsdException w:name="Table Simple 2" w:semiHidden="1" w:unhideWhenUsed="1"/>
     <w:lsdException w:name="Table Simple 3" w:semiHidden="1" w:unhideWhenUsed="1"/>
@@ -230,11 +228,9 @@
     <w:lsdException w:name="Table Contemporary" w:semiHidden="1" w:unhideWhenUsed="1"/>
     <w:lsdException w:name="Table Elegant" w:semiHidden="1" w:unhideWhenUsed="1"/>
     <w:lsdException w:name="Table Professional" w:semiHidden="1" w:unhideWhenUsed="1"/>
-    <w:lsdException w:name="Table Subtle 1" w:semiHidden="1" w:unhideWhenUsed="1"/>
     <w:lsdException w:name="Table Subtle 2" w:semiHidden="1" w:unhideWhenUsed="1"/>
     <w:lsdException w:name="Table Web 1" w:semiHidden="1" w:unhideWhenUsed="1"/>
-    <w:lsdException w:name="Table Web 2" w:semiHidden="1" w:unhideWhenUsed="1"/>
-    <w:lsdException w:name="Table Web 3" w:semiHidden="1" w:unhideWhenUsed="1"/>
+    <w:lsdException w:name="Balloon Text" w:semiHidden="1" w:unhideWhenUsed="1"/>
     <w:lsdException w:name="Table Theme" w:semiHidden="1" w:unhideWhenUsed="1"/>
     <w:lsdException w:name="Placeholder Text" w:semiHidden="1" w:uiPriority="99"/>
     <w:lsdException w:name="No Spacing" w:uiPriority="1" w:qFormat="1"/>
@@ -451,6 +447,11 @@
     <w:lsdException w:name="List Table 5 Dark Accent 6" w:uiPriority="50"/>
     <w:lsdException w:name="List Table 6 Colorful Accent 6" w:uiPriority="51"/>
     <w:lsdException w:name="List Table 7 Colorful Accent 6" w:uiPriority="52"/>
+    <w:lsdException w:name="Mention" w:semiHidden="1" w:uiPriority="99" w:unhideWhenUsed="1"/>
+    <w:lsdException w:name="Smart Hyperlink" w:semiHidden="1" w:uiPriority="99" w:unhideWhenUsed="1"/>
+    <w:lsdException w:name="Hashtag" w:semiHidden="1" w:uiPriority="99" w:unhideWhenUsed="1"/>
+    <w:lsdException w:name="Unresolved Mention" w:semiHidden="1" w:uiPriority="99" w:unhideWhenUsed="1"/>
+    <w:lsdException w:name="Smart Link" w:semiHidden="1" w:uiPriority="99" w:unhideWhenUsed="1"/>
   </w:latentStyles>
   <w:style w:type="paragraph" w:default="1" w:styleId="Normal">
     <w:name w:val="Normal"/>
@@ -534,6 +535,43 @@
       <w:sz w:val="24"/>
       <w:szCs w:val="24"/>
       <w:lang w:val="ru-RU"/>
+    </w:rPr>
+  </w:style>
+  <w:style w:type="paragraph" w:customStyle="1" w:styleId="Style1">
+    <w:name w:val="Style1"/>
+    <w:basedOn w:val="Normal"/>
+    <w:link w:val="Style1Char"/>
+    <w:qFormat/>
+    <w:rsid w:val="00640BFE"/>
+    <w:rPr>
+      <w:lang w:val="en-US"/>
+    </w:rPr>
+  </w:style>
+  <w:style w:type="paragraph" w:customStyle="1" w:styleId="Style2">
+    <w:name w:val="Style2"/>
+    <w:basedOn w:val="Style1"/>
+    <w:link w:val="Style2Char"/>
+    <w:qFormat/>
+    <w:rsid w:val="00640BFE"/>
+  </w:style>
+  <w:style w:type="character" w:customStyle="1" w:styleId="Style1Char">
+    <w:name w:val="Style1 Char"/>
+    <w:basedOn w:val="DefaultParagraphFont"/>
+    <w:link w:val="Style1"/>
+    <w:rsid w:val="00640BFE"/>
+    <w:rPr>
+      <w:sz w:val="24"/>
+      <w:szCs w:val="24"/>
+    </w:rPr>
+  </w:style>
+  <w:style w:type="character" w:customStyle="1" w:styleId="Style2Char">
+    <w:name w:val="Style2 Char"/>
+    <w:basedOn w:val="Style1Char"/>
+    <w:link w:val="Style2"/>
+    <w:rsid w:val="00640BFE"/>
+    <w:rPr>
+      <w:sz w:val="24"/>
+      <w:szCs w:val="24"/>
     </w:rPr>
   </w:style>
 </w:styles>

</xml_diff>